<commit_message>
Sql PROPRE de la base de données
</commit_message>
<xml_diff>
--- a/Fiche_suivi/OAK/2018_006_Fiche_1704_S8.docx
+++ b/Fiche_suivi/OAK/2018_006_Fiche_1704_S8.docx
@@ -32,6 +32,8 @@
                 <w:lang w:val="fr-CH"/>
               </w:rPr>
             </w:pPr>
+            <w:bookmarkStart w:id="0" w:name="_GoBack"/>
+            <w:bookmarkEnd w:id="0"/>
           </w:p>
           <w:tbl>
             <w:tblPr>
@@ -399,12 +401,21 @@
                 <w:lang w:val="fr-FR"/>
               </w:rPr>
             </w:pPr>
+            <w:proofErr w:type="spellStart"/>
             <w:r>
               <w:rPr>
                 <w:rFonts w:ascii="Arial" w:hAnsi="Arial" w:cs="Arial"/>
                 <w:lang w:val="fr-FR"/>
               </w:rPr>
-              <w:t>Butty Joé</w:t>
+              <w:t>Butty</w:t>
+            </w:r>
+            <w:proofErr w:type="spellEnd"/>
+            <w:r>
+              <w:rPr>
+                <w:rFonts w:ascii="Arial" w:hAnsi="Arial" w:cs="Arial"/>
+                <w:lang w:val="fr-FR"/>
+              </w:rPr>
+              <w:t xml:space="preserve"> Joé</w:t>
             </w:r>
           </w:p>
         </w:tc>
@@ -1021,8 +1032,6 @@
           <w:lang w:val="fr-CH"/>
         </w:rPr>
       </w:pPr>
-      <w:bookmarkStart w:id="0" w:name="_GoBack"/>
-      <w:bookmarkEnd w:id="0"/>
     </w:p>
     <w:sectPr>
       <w:headerReference w:type="default" r:id="rId7"/>
@@ -1292,7 +1301,14 @@
         <w:b/>
         <w:lang w:val="fr-FR"/>
       </w:rPr>
-      <w:t>10.04</w:t>
+      <w:t>17</w:t>
+    </w:r>
+    <w:r>
+      <w:rPr>
+        <w:b/>
+        <w:lang w:val="fr-FR"/>
+      </w:rPr>
+      <w:t>.04</w:t>
     </w:r>
     <w:r>
       <w:rPr>

</xml_diff>